<commit_message>
modify Lecture-7 of Section-2
</commit_message>
<xml_diff>
--- a/Section-2/Lecture-7.docx
+++ b/Section-2/Lecture-7.docx
@@ -1,6 +1,6 @@
 
 <file path=word/document.xml><?xml version="1.0" encoding="utf-8"?>
-<w:document xmlns:wpc="http://schemas.microsoft.com/office/word/2010/wordprocessingCanvas" xmlns:cx="http://schemas.microsoft.com/office/drawing/2014/chartex" xmlns:mc="http://schemas.openxmlformats.org/markup-compatibility/2006" xmlns:o="urn:schemas-microsoft-com:office:office" xmlns:r="http://schemas.openxmlformats.org/officeDocument/2006/relationships" xmlns:m="http://schemas.openxmlformats.org/officeDocument/2006/math" xmlns:v="urn:schemas-microsoft-com:vml" xmlns:wp14="http://schemas.microsoft.com/office/word/2010/wordprocessingDrawing" xmlns:wp="http://schemas.openxmlformats.org/drawingml/2006/wordprocessingDrawing" xmlns:w10="urn:schemas-microsoft-com:office:word" xmlns:w="http://schemas.openxmlformats.org/wordprocessingml/2006/main" xmlns:w14="http://schemas.microsoft.com/office/word/2010/wordml" xmlns:w15="http://schemas.microsoft.com/office/word/2012/wordml" xmlns:w16se="http://schemas.microsoft.com/office/word/2015/wordml/symex" xmlns:wpg="http://schemas.microsoft.com/office/word/2010/wordprocessingGroup" xmlns:wpi="http://schemas.microsoft.com/office/word/2010/wordprocessingInk" xmlns:wne="http://schemas.microsoft.com/office/word/2006/wordml" xmlns:wps="http://schemas.microsoft.com/office/word/2010/wordprocessingShape" mc:Ignorable="w14 w15 w16se wp14">
+<w:document xmlns:wpc="http://schemas.microsoft.com/office/word/2010/wordprocessingCanvas" xmlns:mc="http://schemas.openxmlformats.org/markup-compatibility/2006" xmlns:o="urn:schemas-microsoft-com:office:office" xmlns:r="http://schemas.openxmlformats.org/officeDocument/2006/relationships" xmlns:m="http://schemas.openxmlformats.org/officeDocument/2006/math" xmlns:v="urn:schemas-microsoft-com:vml" xmlns:wp14="http://schemas.microsoft.com/office/word/2010/wordprocessingDrawing" xmlns:wp="http://schemas.openxmlformats.org/drawingml/2006/wordprocessingDrawing" xmlns:w10="urn:schemas-microsoft-com:office:word" xmlns:w="http://schemas.openxmlformats.org/wordprocessingml/2006/main" xmlns:w14="http://schemas.microsoft.com/office/word/2010/wordml" xmlns:w15="http://schemas.microsoft.com/office/word/2012/wordml" xmlns:wpg="http://schemas.microsoft.com/office/word/2010/wordprocessingGroup" xmlns:wpi="http://schemas.microsoft.com/office/word/2010/wordprocessingInk" xmlns:wne="http://schemas.microsoft.com/office/word/2006/wordml" xmlns:wps="http://schemas.microsoft.com/office/word/2010/wordprocessingShape" mc:Ignorable="w14 w15 wp14">
   <w:body>
     <w:p>
       <w:pPr>
@@ -413,14 +413,23 @@
         </w:rPr>
       </w:pPr>
       <w:proofErr w:type="spellStart"/>
-      <w:r>
-        <w:rPr>
-          <w:sz w:val="32"/>
-          <w:szCs w:val="32"/>
-        </w:rPr>
-        <w:t>Burada</w:t>
-      </w:r>
-      <w:proofErr w:type="spellEnd"/>
+      <w:proofErr w:type="gramStart"/>
+      <w:r>
+        <w:rPr>
+          <w:sz w:val="32"/>
+          <w:szCs w:val="32"/>
+        </w:rPr>
+        <w:t>b</w:t>
+      </w:r>
+      <w:r>
+        <w:rPr>
+          <w:sz w:val="32"/>
+          <w:szCs w:val="32"/>
+        </w:rPr>
+        <w:t>urada</w:t>
+      </w:r>
+      <w:proofErr w:type="spellEnd"/>
+      <w:proofErr w:type="gramEnd"/>
       <w:r>
         <w:rPr>
           <w:sz w:val="32"/>
@@ -1019,7 +1028,7 @@
           <w:sz w:val="32"/>
           <w:szCs w:val="32"/>
         </w:rPr>
-        <w:t>filan</w:t>
+        <w:t>bu</w:t>
       </w:r>
       <w:proofErr w:type="spellEnd"/>
       <w:r>
@@ -1067,7 +1076,31 @@
           <w:sz w:val="32"/>
           <w:szCs w:val="32"/>
         </w:rPr>
-        <w:t>bəhmən</w:t>
+        <w:t>ey</w:t>
+      </w:r>
+      <w:proofErr w:type="spellEnd"/>
+      <w:r>
+        <w:rPr>
+          <w:sz w:val="32"/>
+          <w:szCs w:val="32"/>
+          <w:lang w:val="az-Latn-AZ"/>
+        </w:rPr>
+        <w:t>ni anda</w:t>
+      </w:r>
+      <w:r>
+        <w:rPr>
+          <w:sz w:val="32"/>
+          <w:szCs w:val="32"/>
+        </w:rPr>
+        <w:t xml:space="preserve"> </w:t>
+      </w:r>
+      <w:proofErr w:type="spellStart"/>
+      <w:r>
+        <w:rPr>
+          <w:sz w:val="32"/>
+          <w:szCs w:val="32"/>
+        </w:rPr>
+        <w:t>başqa</w:t>
       </w:r>
       <w:proofErr w:type="spellEnd"/>
       <w:r>
@@ -2346,23 +2379,13 @@
         </w:rPr>
         <w:t xml:space="preserve"> </w:t>
       </w:r>
-      <w:proofErr w:type="gramStart"/>
       <w:r>
         <w:rPr>
           <w:b/>
           <w:sz w:val="32"/>
           <w:szCs w:val="32"/>
         </w:rPr>
-        <w:t>OR</w:t>
-      </w:r>
-      <w:proofErr w:type="gramEnd"/>
-      <w:r>
-        <w:rPr>
-          <w:b/>
-          <w:sz w:val="32"/>
-          <w:szCs w:val="32"/>
-        </w:rPr>
-        <w:t xml:space="preserve"> </w:t>
+        <w:t xml:space="preserve">OR </w:t>
       </w:r>
       <w:proofErr w:type="spellStart"/>
       <w:r>
@@ -2831,11 +2854,40 @@
       </w:r>
       <w:r>
         <w:rPr>
-          <w:sz w:val="32"/>
-          <w:szCs w:val="32"/>
-          <w:lang w:val="az-Latn-AZ"/>
-        </w:rPr>
-        <w:t xml:space="preserve">or </w:t>
+          <w:b/>
+          <w:sz w:val="32"/>
+          <w:szCs w:val="32"/>
+          <w:lang w:val="az-Latn-AZ"/>
+        </w:rPr>
+        <w:t>“</w:t>
+      </w:r>
+      <w:r>
+        <w:rPr>
+          <w:b/>
+          <w:sz w:val="32"/>
+          <w:szCs w:val="32"/>
+          <w:lang w:val="az-Latn-AZ"/>
+        </w:rPr>
+        <w:t>OR</w:t>
+      </w:r>
+      <w:r>
+        <w:rPr>
+          <w:b/>
+          <w:sz w:val="32"/>
+          <w:szCs w:val="32"/>
+          <w:lang w:val="az-Latn-AZ"/>
+        </w:rPr>
+        <w:t>”</w:t>
+      </w:r>
+      <w:bookmarkStart w:id="0" w:name="_GoBack"/>
+      <w:bookmarkEnd w:id="0"/>
+      <w:r>
+        <w:rPr>
+          <w:sz w:val="32"/>
+          <w:szCs w:val="32"/>
+          <w:lang w:val="az-Latn-AZ"/>
+        </w:rPr>
+        <w:t xml:space="preserve"> </w:t>
       </w:r>
       <w:r>
         <w:rPr>
@@ -3092,8 +3144,6 @@
         </w:rPr>
         <w:t>ra</w:t>
       </w:r>
-      <w:bookmarkStart w:id="0" w:name="_GoBack"/>
-      <w:bookmarkEnd w:id="0"/>
       <w:r>
         <w:rPr>
           <w:sz w:val="32"/>
@@ -3218,8 +3268,8 @@
 </file>
 
 <file path=word/numbering.xml><?xml version="1.0" encoding="utf-8"?>
-<w:numbering xmlns:wpc="http://schemas.microsoft.com/office/word/2010/wordprocessingCanvas" xmlns:cx="http://schemas.microsoft.com/office/drawing/2014/chartex" xmlns:mc="http://schemas.openxmlformats.org/markup-compatibility/2006" xmlns:o="urn:schemas-microsoft-com:office:office" xmlns:r="http://schemas.openxmlformats.org/officeDocument/2006/relationships" xmlns:m="http://schemas.openxmlformats.org/officeDocument/2006/math" xmlns:v="urn:schemas-microsoft-com:vml" xmlns:wp14="http://schemas.microsoft.com/office/word/2010/wordprocessingDrawing" xmlns:wp="http://schemas.openxmlformats.org/drawingml/2006/wordprocessingDrawing" xmlns:w10="urn:schemas-microsoft-com:office:word" xmlns:w="http://schemas.openxmlformats.org/wordprocessingml/2006/main" xmlns:w14="http://schemas.microsoft.com/office/word/2010/wordml" xmlns:w15="http://schemas.microsoft.com/office/word/2012/wordml" xmlns:w16se="http://schemas.microsoft.com/office/word/2015/wordml/symex" xmlns:wpg="http://schemas.microsoft.com/office/word/2010/wordprocessingGroup" xmlns:wpi="http://schemas.microsoft.com/office/word/2010/wordprocessingInk" xmlns:wne="http://schemas.microsoft.com/office/word/2006/wordml" xmlns:wps="http://schemas.microsoft.com/office/word/2010/wordprocessingShape" mc:Ignorable="w14 w15 w16se wp14">
-  <w:abstractNum w:abstractNumId="0" w15:restartNumberingAfterBreak="0">
+<w:numbering xmlns:wpc="http://schemas.microsoft.com/office/word/2010/wordprocessingCanvas" xmlns:mc="http://schemas.openxmlformats.org/markup-compatibility/2006" xmlns:o="urn:schemas-microsoft-com:office:office" xmlns:r="http://schemas.openxmlformats.org/officeDocument/2006/relationships" xmlns:m="http://schemas.openxmlformats.org/officeDocument/2006/math" xmlns:v="urn:schemas-microsoft-com:vml" xmlns:wp14="http://schemas.microsoft.com/office/word/2010/wordprocessingDrawing" xmlns:wp="http://schemas.openxmlformats.org/drawingml/2006/wordprocessingDrawing" xmlns:w10="urn:schemas-microsoft-com:office:word" xmlns:w="http://schemas.openxmlformats.org/wordprocessingml/2006/main" xmlns:w14="http://schemas.microsoft.com/office/word/2010/wordml" xmlns:w15="http://schemas.microsoft.com/office/word/2012/wordml" xmlns:wpg="http://schemas.microsoft.com/office/word/2010/wordprocessingGroup" xmlns:wpi="http://schemas.microsoft.com/office/word/2010/wordprocessingInk" xmlns:wne="http://schemas.microsoft.com/office/word/2006/wordml" xmlns:wps="http://schemas.microsoft.com/office/word/2010/wordprocessingShape" mc:Ignorable="w14 w15 wp14">
+  <w:abstractNum w:abstractNumId="0">
     <w:nsid w:val="153C5427"/>
     <w:multiLevelType w:val="hybridMultilevel"/>
     <w:tmpl w:val="23562276"/>
@@ -3332,7 +3382,7 @@
       </w:rPr>
     </w:lvl>
   </w:abstractNum>
-  <w:abstractNum w:abstractNumId="1" w15:restartNumberingAfterBreak="0">
+  <w:abstractNum w:abstractNumId="1">
     <w:nsid w:val="4F6654C9"/>
     <w:multiLevelType w:val="hybridMultilevel"/>
     <w:tmpl w:val="B67A0C62"/>
@@ -3445,7 +3495,7 @@
       </w:rPr>
     </w:lvl>
   </w:abstractNum>
-  <w:abstractNum w:abstractNumId="2" w15:restartNumberingAfterBreak="0">
+  <w:abstractNum w:abstractNumId="2">
     <w:nsid w:val="531D4AA3"/>
     <w:multiLevelType w:val="hybridMultilevel"/>
     <w:tmpl w:val="964C77DA"/>
@@ -3531,7 +3581,7 @@
       </w:pPr>
     </w:lvl>
   </w:abstractNum>
-  <w:abstractNum w:abstractNumId="3" w15:restartNumberingAfterBreak="0">
+  <w:abstractNum w:abstractNumId="3">
     <w:nsid w:val="56123D44"/>
     <w:multiLevelType w:val="hybridMultilevel"/>
     <w:tmpl w:val="734808A0"/>
@@ -3617,7 +3667,7 @@
       </w:pPr>
     </w:lvl>
   </w:abstractNum>
-  <w:abstractNum w:abstractNumId="4" w15:restartNumberingAfterBreak="0">
+  <w:abstractNum w:abstractNumId="4">
     <w:nsid w:val="59EF7682"/>
     <w:multiLevelType w:val="hybridMultilevel"/>
     <w:tmpl w:val="B7DAD732"/>
@@ -3703,7 +3753,7 @@
       </w:pPr>
     </w:lvl>
   </w:abstractNum>
-  <w:abstractNum w:abstractNumId="5" w15:restartNumberingAfterBreak="0">
+  <w:abstractNum w:abstractNumId="5">
     <w:nsid w:val="6B5D150E"/>
     <w:multiLevelType w:val="hybridMultilevel"/>
     <w:tmpl w:val="EA0C8BF6"/>
@@ -3816,7 +3866,7 @@
       </w:rPr>
     </w:lvl>
   </w:abstractNum>
-  <w:abstractNum w:abstractNumId="6" w15:restartNumberingAfterBreak="0">
+  <w:abstractNum w:abstractNumId="6">
     <w:nsid w:val="6CE85869"/>
     <w:multiLevelType w:val="hybridMultilevel"/>
     <w:tmpl w:val="964C77DA"/>
@@ -3927,7 +3977,7 @@
 </file>
 
 <file path=word/styles.xml><?xml version="1.0" encoding="utf-8"?>
-<w:styles xmlns:mc="http://schemas.openxmlformats.org/markup-compatibility/2006" xmlns:r="http://schemas.openxmlformats.org/officeDocument/2006/relationships" xmlns:w="http://schemas.openxmlformats.org/wordprocessingml/2006/main" xmlns:w14="http://schemas.microsoft.com/office/word/2010/wordml" xmlns:w15="http://schemas.microsoft.com/office/word/2012/wordml" xmlns:w16se="http://schemas.microsoft.com/office/word/2015/wordml/symex" mc:Ignorable="w14 w15 w16se">
+<w:styles xmlns:mc="http://schemas.openxmlformats.org/markup-compatibility/2006" xmlns:r="http://schemas.openxmlformats.org/officeDocument/2006/relationships" xmlns:w="http://schemas.openxmlformats.org/wordprocessingml/2006/main" xmlns:w14="http://schemas.microsoft.com/office/word/2010/wordml" xmlns:w15="http://schemas.microsoft.com/office/word/2012/wordml" mc:Ignorable="w14 w15">
   <w:docDefaults>
     <w:rPrDefault>
       <w:rPr>

</xml_diff>